<commit_message>
Visi darbai atlikti ir atsiskaityti
</commit_message>
<xml_diff>
--- a/ataskaitos/11LD mini ataskaita.docx
+++ b/ataskaitos/11LD mini ataskaita.docx
@@ -36,7 +36,7 @@
       </w:pPr>
       <w:r>
         <w:rPr>
-          <w:lang w:val="lt-LT"/>
+          <w:noProof/>
         </w:rPr>
         <w:drawing>
           <wp:inline distT="0" distB="0" distL="0" distR="0" wp14:anchorId="626D58AD" wp14:editId="7D6A2968">
@@ -110,7 +110,7 @@
       </w:pPr>
       <w:r>
         <w:rPr>
-          <w:lang w:val="lt-LT"/>
+          <w:noProof/>
         </w:rPr>
         <w:drawing>
           <wp:inline distT="0" distB="0" distL="0" distR="0" wp14:anchorId="19DB05E7" wp14:editId="708748FF">
@@ -172,7 +172,31 @@
         <w:rPr>
           <w:lang w:val="lt-LT"/>
         </w:rPr>
-        <w:t xml:space="preserve"> &lt; p*q &lt; 65536). Nežinau kodėl, bet ne visi taip sugeneruoti skaičiai taip veikė, bet gavau porą veikiančių su kuriais atlinksiu šifravimą.</w:t>
+        <w:t xml:space="preserve"> &lt; p*q &lt; 65536). Nežinau kodėl, bet ne visi taip sugeneruoti skaičiai veikė</w:t>
+      </w:r>
+      <w:r>
+        <w:rPr>
+          <w:lang w:val="lt-LT"/>
+        </w:rPr>
+        <w:t xml:space="preserve"> su šifravimu</w:t>
+      </w:r>
+      <w:r>
+        <w:rPr>
+          <w:lang w:val="lt-LT"/>
+        </w:rPr>
+        <w:t xml:space="preserve">, bet gavau </w:t>
+      </w:r>
+      <w:r>
+        <w:rPr>
+          <w:lang w:val="lt-LT"/>
+        </w:rPr>
+        <w:t>porą veikiančių su kuriais atli</w:t>
+      </w:r>
+      <w:r>
+        <w:rPr>
+          <w:lang w:val="lt-LT"/>
+        </w:rPr>
+        <w:t>ksiu šifravimą.</w:t>
       </w:r>
     </w:p>
     <w:p>
@@ -197,7 +221,7 @@
       </w:pPr>
       <w:r>
         <w:rPr>
-          <w:lang w:val="lt-LT"/>
+          <w:noProof/>
         </w:rPr>
         <w:drawing>
           <wp:inline distT="0" distB="0" distL="0" distR="0" wp14:anchorId="39EB71CB" wp14:editId="1FAEE760">
@@ -244,7 +268,7 @@
       </w:pPr>
       <w:r>
         <w:rPr>
-          <w:lang w:val="lt-LT"/>
+          <w:noProof/>
         </w:rPr>
         <w:drawing>
           <wp:inline distT="0" distB="0" distL="0" distR="0" wp14:anchorId="78ED0D7D" wp14:editId="39C44387">
@@ -337,7 +361,7 @@
       </w:pPr>
       <w:r>
         <w:rPr>
-          <w:lang w:val="lt-LT"/>
+          <w:noProof/>
         </w:rPr>
         <w:drawing>
           <wp:inline distT="0" distB="0" distL="0" distR="0" wp14:anchorId="27504B33" wp14:editId="16CA2F67">
@@ -387,23 +411,20 @@
         <w:rPr>
           <w:lang w:val="lt-LT"/>
         </w:rPr>
-        <w:t>Atliekamas dešifravimas ar atliekami papildomi veiksmai a</w:t>
-      </w:r>
-      <w:bookmarkStart w:id="0" w:name="_GoBack"/>
-      <w:bookmarkEnd w:id="0"/>
-      <w:r>
-        <w:rPr>
-          <w:lang w:val="lt-LT"/>
-        </w:rPr>
-        <w:t>prašyti prie šifravimo.</w:t>
-      </w:r>
-    </w:p>
-    <w:p>
-      <w:pPr>
-        <w:rPr>
-          <w:lang w:val="lt-LT"/>
-        </w:rPr>
-      </w:pPr>
+        <w:t>Atliekamas dešifravimas i</w:t>
+      </w:r>
+      <w:r>
+        <w:rPr>
+          <w:lang w:val="lt-LT"/>
+        </w:rPr>
+        <w:t>r atliekami papildomi veiksmai aprašyti prie šifravimo.</w:t>
+      </w:r>
+      <w:r>
+        <w:rPr>
+          <w:lang w:val="lt-LT"/>
+        </w:rPr>
+        <w:t xml:space="preserve"> Dešifravimo nebuvo užduotyje, bet padariau jį kad patikrinti ar šifruojama teisingai.</w:t>
+      </w:r>
     </w:p>
     <w:p>
       <w:pPr>
@@ -452,7 +473,7 @@
       </w:pPr>
       <w:r>
         <w:rPr>
-          <w:lang w:val="lt-LT"/>
+          <w:noProof/>
         </w:rPr>
         <w:drawing>
           <wp:inline distT="0" distB="0" distL="0" distR="0" wp14:anchorId="5BA09FEB" wp14:editId="014D31FC">
@@ -503,8 +524,22 @@
         </w:rPr>
         <w:lastRenderedPageBreak/>
         <w:tab/>
-        <w:t>Užšifruoju savo vardą ir žodį „Vilnius“ su skirtingomis p ir q reikšmėmis ir blokų ilgiais. Pirmi 4 variantai yra gauti naudojant 8 bitų p ir q su blokų ilgiu 4 ir pagal eksponentę 59 kuri gauta pagal užduoties salygą (p_{n+15}). Sekantys 3 yra skaidrėsė rodyti pavyzdžiai ir pagal duotą egzamino pavyzdinį klausimą parašytas miesto „Daugai“ pavadinimo šifravimas. Likę 3 yra pavyzdžai su didžiausiais šifravimui tinkamais moduliais kai modulis yra 6 ir 5 skaitmenų ilgio, kad parodyti, kad kai modulio ilgis ir bloko ilgis yra vienodi ir atitinka salygą m &lt; n algoritmas veikia.</w:t>
-      </w:r>
+        <w:t>Užšifruoju savo vardą ir žodį „Vilnius“ su skirtingomis p ir q reikšmėmis ir blokų ilgiais. Pirmi 4 variantai yra gauti naudojant 8 bitų p ir q su blokų ilgiu 4 ir pagal eksponentę 59 kuri gauta pagal užduoties salygą (p_{n+15}). Sekantys 3 yra skaidrėsė rodyti pavyzdžiai ir pagal duotą egzamino pavyzdinį klausimą parašytas miesto „Daugai“ pavadinimo šifravimas. Likę 3 yra pavyzdžai su didžiausiais šifravimui tinkamais moduliais kai modulis yra 6 ir 5 skaitmenų ilgio, kad parodyti, kad kai modulio ilgis ir bloko ilgis yra vienodi ir atitinka salygą m &lt; n algoritmas</w:t>
+      </w:r>
+      <w:r>
+        <w:rPr>
+          <w:lang w:val="lt-LT"/>
+        </w:rPr>
+        <w:t xml:space="preserve"> visada</w:t>
+      </w:r>
+      <w:r>
+        <w:rPr>
+          <w:lang w:val="lt-LT"/>
+        </w:rPr>
+        <w:t xml:space="preserve"> veikia.</w:t>
+      </w:r>
+      <w:bookmarkStart w:id="0" w:name="_GoBack"/>
+      <w:bookmarkEnd w:id="0"/>
     </w:p>
     <w:p>
       <w:pPr>
@@ -540,7 +575,7 @@
       </w:pPr>
       <w:r>
         <w:rPr>
-          <w:lang w:val="lt-LT"/>
+          <w:noProof/>
         </w:rPr>
         <w:drawing>
           <wp:inline distT="0" distB="0" distL="0" distR="0" wp14:anchorId="4F69AACC" wp14:editId="48B7D5A6">
@@ -601,7 +636,7 @@
       </w:pPr>
       <w:r>
         <w:rPr>
-          <w:lang w:val="lt-LT"/>
+          <w:noProof/>
         </w:rPr>
         <w:drawing>
           <wp:inline distT="0" distB="0" distL="0" distR="0" wp14:anchorId="7AF42B01" wp14:editId="5407C02E">
@@ -661,7 +696,7 @@
       </w:pPr>
       <w:r>
         <w:rPr>
-          <w:lang w:val="lt-LT"/>
+          <w:noProof/>
         </w:rPr>
         <w:drawing>
           <wp:inline distT="0" distB="0" distL="0" distR="0" wp14:anchorId="55E1D5F0" wp14:editId="519CE2F8">

</xml_diff>